<commit_message>
All res files added for viewing
</commit_message>
<xml_diff>
--- a/app/src/main/res/raw/uittelezen_doc.docx
+++ b/app/src/main/res/raw/uittelezen_doc.docx
@@ -3465,7 +3465,7 @@
                 <w:szCs w:val="20"/>
                 <w:lang w:val="nl-NL"/>
               </w:rPr>
-              <w:t>51°35.5500’</w:t>
+              <w:t>51°35.6467’</w:t>
             </w:r>
           </w:p>
         </w:tc>
@@ -3492,7 +3492,7 @@
                 <w:szCs w:val="20"/>
                 <w:lang w:val="nl-NL"/>
               </w:rPr>
-              <w:t>4°46.7817’</w:t>
+              <w:t>4°46.7650’</w:t>
             </w:r>
           </w:p>
         </w:tc>
@@ -3520,8 +3520,10 @@
                 <w:szCs w:val="20"/>
                 <w:lang w:val="nl-NL"/>
               </w:rPr>
-              <w:t>Nassau Baronie Monument</w:t>
-            </w:r>
+              <w:t>VVV</w:t>
+            </w:r>
+            <w:bookmarkStart w:id="0" w:name="_GoBack"/>
+            <w:bookmarkEnd w:id="0"/>
           </w:p>
         </w:tc>
         <w:tc>
@@ -3535,11 +3537,22 @@
             <w:pPr>
               <w:rPr>
                 <w:rFonts w:ascii="Arial" w:hAnsi="Arial" w:cs="Arial"/>
-                <w:sz w:val="20"/>
-                <w:szCs w:val="20"/>
-                <w:lang w:val="nl-NL"/>
-              </w:rPr>
-            </w:pPr>
+                <w:color w:val="FF0000"/>
+                <w:sz w:val="20"/>
+                <w:szCs w:val="20"/>
+                <w:lang w:val="nl-NL"/>
+              </w:rPr>
+            </w:pPr>
+            <w:r>
+              <w:rPr>
+                <w:rFonts w:ascii="Arial" w:hAnsi="Arial" w:cs="Arial"/>
+                <w:color w:val="FF0000"/>
+                <w:sz w:val="20"/>
+                <w:szCs w:val="20"/>
+                <w:lang w:val="nl-NL"/>
+              </w:rPr>
+              <w:t>Beginpunt t/m maart 2019</w:t>
+            </w:r>
           </w:p>
         </w:tc>
       </w:tr>
@@ -3597,7 +3610,7 @@
                 <w:szCs w:val="20"/>
                 <w:lang w:val="nl-NL"/>
               </w:rPr>
-              <w:t>51°35.5500’</w:t>
+              <w:t>51°35.5967’</w:t>
             </w:r>
           </w:p>
         </w:tc>
@@ -3645,6 +3658,15 @@
                 <w:lang w:val="nl-NL"/>
               </w:rPr>
             </w:pPr>
+            <w:r>
+              <w:rPr>
+                <w:rFonts w:ascii="Arial" w:hAnsi="Arial" w:cs="Arial"/>
+                <w:sz w:val="20"/>
+                <w:szCs w:val="20"/>
+                <w:lang w:val="nl-NL"/>
+              </w:rPr>
+              <w:t>Liefdeszuster</w:t>
+            </w:r>
           </w:p>
         </w:tc>
         <w:tc>
@@ -3658,20 +3680,12 @@
             <w:pPr>
               <w:rPr>
                 <w:rFonts w:ascii="Arial" w:hAnsi="Arial" w:cs="Arial"/>
-                <w:sz w:val="20"/>
-                <w:szCs w:val="20"/>
-                <w:lang w:val="nl-NL"/>
-              </w:rPr>
-            </w:pPr>
-            <w:r>
-              <w:rPr>
-                <w:rFonts w:ascii="Arial" w:hAnsi="Arial" w:cs="Arial"/>
-                <w:sz w:val="20"/>
-                <w:szCs w:val="20"/>
-                <w:lang w:val="nl-NL"/>
-              </w:rPr>
-              <w:t xml:space="preserve">Pad ten westen van monument </w:t>
-            </w:r>
+                <w:color w:val="FF0000"/>
+                <w:sz w:val="20"/>
+                <w:szCs w:val="20"/>
+                <w:lang w:val="nl-NL"/>
+              </w:rPr>
+            </w:pPr>
           </w:p>
         </w:tc>
       </w:tr>
@@ -3702,7 +3716,16 @@
                 <w:szCs w:val="20"/>
                 <w:lang w:val="nl-NL"/>
               </w:rPr>
-              <w:t>27</w:t>
+              <w:t>2</w:t>
+            </w:r>
+            <w:r>
+              <w:rPr>
+                <w:rFonts w:ascii="Arial" w:hAnsi="Arial" w:cs="Arial"/>
+                <w:sz w:val="20"/>
+                <w:szCs w:val="20"/>
+                <w:lang w:val="nl-NL"/>
+              </w:rPr>
+              <w:t>6</w:t>
             </w:r>
           </w:p>
         </w:tc>
@@ -3729,7 +3752,7 @@
                 <w:szCs w:val="20"/>
                 <w:lang w:val="nl-NL"/>
               </w:rPr>
-              <w:t>51°35.5700’</w:t>
+              <w:t>51°35.5500’</w:t>
             </w:r>
           </w:p>
         </w:tc>
@@ -3756,7 +3779,7 @@
                 <w:szCs w:val="20"/>
                 <w:lang w:val="nl-NL"/>
               </w:rPr>
-              <w:t>4°46.7083’</w:t>
+              <w:t>4°46.7817’</w:t>
             </w:r>
           </w:p>
         </w:tc>
@@ -3784,7 +3807,7 @@
                 <w:szCs w:val="20"/>
                 <w:lang w:val="nl-NL"/>
               </w:rPr>
-              <w:t>The Light House</w:t>
+              <w:t>Nassau Baronie Monument</w:t>
             </w:r>
           </w:p>
         </w:tc>
@@ -3834,7 +3857,16 @@
                 <w:szCs w:val="20"/>
                 <w:lang w:val="nl-NL"/>
               </w:rPr>
-              <w:t>28</w:t>
+              <w:t>2</w:t>
+            </w:r>
+            <w:r>
+              <w:rPr>
+                <w:rFonts w:ascii="Arial" w:hAnsi="Arial" w:cs="Arial"/>
+                <w:sz w:val="20"/>
+                <w:szCs w:val="20"/>
+                <w:lang w:val="nl-NL"/>
+              </w:rPr>
+              <w:t>7</w:t>
             </w:r>
           </w:p>
         </w:tc>
@@ -3861,7 +3893,7 @@
                 <w:szCs w:val="20"/>
                 <w:lang w:val="nl-NL"/>
               </w:rPr>
-              <w:t>51°35.5600’</w:t>
+              <w:t>51°35.5500’</w:t>
             </w:r>
           </w:p>
         </w:tc>
@@ -3888,7 +3920,7 @@
                 <w:szCs w:val="20"/>
                 <w:lang w:val="nl-NL"/>
               </w:rPr>
-              <w:t>4°46.6750’</w:t>
+              <w:t>4°46.7633’</w:t>
             </w:r>
           </w:p>
         </w:tc>
@@ -3927,6 +3959,15 @@
                 <w:lang w:val="nl-NL"/>
               </w:rPr>
             </w:pPr>
+            <w:r>
+              <w:rPr>
+                <w:rFonts w:ascii="Arial" w:hAnsi="Arial" w:cs="Arial"/>
+                <w:sz w:val="20"/>
+                <w:szCs w:val="20"/>
+                <w:lang w:val="nl-NL"/>
+              </w:rPr>
+              <w:t xml:space="preserve">Pad ten westen van monument </w:t>
+            </w:r>
           </w:p>
         </w:tc>
       </w:tr>
@@ -3957,7 +3998,16 @@
                 <w:szCs w:val="20"/>
                 <w:lang w:val="nl-NL"/>
               </w:rPr>
-              <w:t>29</w:t>
+              <w:t>2</w:t>
+            </w:r>
+            <w:r>
+              <w:rPr>
+                <w:rFonts w:ascii="Arial" w:hAnsi="Arial" w:cs="Arial"/>
+                <w:sz w:val="20"/>
+                <w:szCs w:val="20"/>
+                <w:lang w:val="nl-NL"/>
+              </w:rPr>
+              <w:t>8</w:t>
             </w:r>
           </w:p>
         </w:tc>
@@ -3984,7 +4034,7 @@
                 <w:szCs w:val="20"/>
                 <w:lang w:val="nl-NL"/>
               </w:rPr>
-              <w:t>51°35.4367’</w:t>
+              <w:t>51°35.5700’</w:t>
             </w:r>
           </w:p>
         </w:tc>
@@ -4011,7 +4061,7 @@
                 <w:szCs w:val="20"/>
                 <w:lang w:val="nl-NL"/>
               </w:rPr>
-              <w:t>4°46.6200’</w:t>
+              <w:t>4°46.7083’</w:t>
             </w:r>
           </w:p>
         </w:tc>
@@ -4032,6 +4082,15 @@
                 <w:lang w:val="nl-NL"/>
               </w:rPr>
             </w:pPr>
+            <w:r>
+              <w:rPr>
+                <w:rFonts w:ascii="Arial" w:hAnsi="Arial" w:cs="Arial"/>
+                <w:sz w:val="20"/>
+                <w:szCs w:val="20"/>
+                <w:lang w:val="nl-NL"/>
+              </w:rPr>
+              <w:t>The Light House</w:t>
+            </w:r>
           </w:p>
         </w:tc>
         <w:tc>
@@ -4050,15 +4109,6 @@
                 <w:lang w:val="nl-NL"/>
               </w:rPr>
             </w:pPr>
-            <w:r>
-              <w:rPr>
-                <w:rFonts w:ascii="Arial" w:hAnsi="Arial" w:cs="Arial"/>
-                <w:sz w:val="20"/>
-                <w:szCs w:val="20"/>
-                <w:lang w:val="nl-NL"/>
-              </w:rPr>
-              <w:t>Einde park</w:t>
-            </w:r>
           </w:p>
         </w:tc>
       </w:tr>
@@ -4089,7 +4139,16 @@
                 <w:szCs w:val="20"/>
                 <w:lang w:val="nl-NL"/>
               </w:rPr>
-              <w:t>30</w:t>
+              <w:t>2</w:t>
+            </w:r>
+            <w:r>
+              <w:rPr>
+                <w:rFonts w:ascii="Arial" w:hAnsi="Arial" w:cs="Arial"/>
+                <w:sz w:val="20"/>
+                <w:szCs w:val="20"/>
+                <w:lang w:val="nl-NL"/>
+              </w:rPr>
+              <w:t>9</w:t>
             </w:r>
           </w:p>
         </w:tc>
@@ -4116,7 +4175,7 @@
                 <w:szCs w:val="20"/>
                 <w:lang w:val="nl-NL"/>
               </w:rPr>
-              <w:t>51°35.4367’</w:t>
+              <w:t>51°35.5600’</w:t>
             </w:r>
           </w:p>
         </w:tc>
@@ -4143,7 +4202,7 @@
                 <w:szCs w:val="20"/>
                 <w:lang w:val="nl-NL"/>
               </w:rPr>
-              <w:t>4°46.5700’</w:t>
+              <w:t>4°46.6750’</w:t>
             </w:r>
           </w:p>
         </w:tc>
@@ -4164,15 +4223,6 @@
                 <w:lang w:val="nl-NL"/>
               </w:rPr>
             </w:pPr>
-            <w:r>
-              <w:rPr>
-                <w:rFonts w:ascii="Arial" w:hAnsi="Arial" w:cs="Arial"/>
-                <w:sz w:val="20"/>
-                <w:szCs w:val="20"/>
-                <w:lang w:val="nl-NL"/>
-              </w:rPr>
-              <w:t>Kasteel van Breda</w:t>
-            </w:r>
           </w:p>
         </w:tc>
         <w:tc>
@@ -4191,15 +4241,6 @@
                 <w:lang w:val="nl-NL"/>
               </w:rPr>
             </w:pPr>
-            <w:r>
-              <w:rPr>
-                <w:rFonts w:ascii="Arial" w:hAnsi="Arial" w:cs="Arial"/>
-                <w:sz w:val="20"/>
-                <w:szCs w:val="20"/>
-                <w:lang w:val="nl-NL"/>
-              </w:rPr>
-              <w:t>Kasteelplein</w:t>
-            </w:r>
           </w:p>
         </w:tc>
       </w:tr>
@@ -4230,7 +4271,7 @@
                 <w:szCs w:val="20"/>
                 <w:lang w:val="nl-NL"/>
               </w:rPr>
-              <w:t>31</w:t>
+              <w:t>30</w:t>
             </w:r>
           </w:p>
         </w:tc>
@@ -4257,7 +4298,7 @@
                 <w:szCs w:val="20"/>
                 <w:lang w:val="nl-NL"/>
               </w:rPr>
-              <w:t>51°35.3817’</w:t>
+              <w:t>51°35.4367’</w:t>
             </w:r>
           </w:p>
         </w:tc>
@@ -4284,7 +4325,7 @@
                 <w:szCs w:val="20"/>
                 <w:lang w:val="nl-NL"/>
               </w:rPr>
-              <w:t>4°46.5683’</w:t>
+              <w:t>4°46.6200’</w:t>
             </w:r>
           </w:p>
         </w:tc>
@@ -4305,15 +4346,6 @@
                 <w:lang w:val="nl-NL"/>
               </w:rPr>
             </w:pPr>
-            <w:r>
-              <w:rPr>
-                <w:rFonts w:ascii="Arial" w:hAnsi="Arial" w:cs="Arial"/>
-                <w:sz w:val="20"/>
-                <w:szCs w:val="20"/>
-                <w:lang w:val="nl-NL"/>
-              </w:rPr>
-              <w:t>Stadhouderspoort</w:t>
-            </w:r>
           </w:p>
         </w:tc>
         <w:tc>
@@ -4332,6 +4364,15 @@
                 <w:lang w:val="nl-NL"/>
               </w:rPr>
             </w:pPr>
+            <w:r>
+              <w:rPr>
+                <w:rFonts w:ascii="Arial" w:hAnsi="Arial" w:cs="Arial"/>
+                <w:sz w:val="20"/>
+                <w:szCs w:val="20"/>
+                <w:lang w:val="nl-NL"/>
+              </w:rPr>
+              <w:t>Einde park</w:t>
+            </w:r>
           </w:p>
         </w:tc>
       </w:tr>
@@ -4362,7 +4403,16 @@
                 <w:szCs w:val="20"/>
                 <w:lang w:val="nl-NL"/>
               </w:rPr>
-              <w:t>32</w:t>
+              <w:t>3</w:t>
+            </w:r>
+            <w:r>
+              <w:rPr>
+                <w:rFonts w:ascii="Arial" w:hAnsi="Arial" w:cs="Arial"/>
+                <w:sz w:val="20"/>
+                <w:szCs w:val="20"/>
+                <w:lang w:val="nl-NL"/>
+              </w:rPr>
+              <w:t>1</w:t>
             </w:r>
           </w:p>
         </w:tc>
@@ -4389,7 +4439,7 @@
                 <w:szCs w:val="20"/>
                 <w:lang w:val="nl-NL"/>
               </w:rPr>
-              <w:t>51°35.4200’</w:t>
+              <w:t>51°35.4367’</w:t>
             </w:r>
           </w:p>
         </w:tc>
@@ -4416,7 +4466,7 @@
                 <w:szCs w:val="20"/>
                 <w:lang w:val="nl-NL"/>
               </w:rPr>
-              <w:t>4°46.5600’</w:t>
+              <w:t>4°46.5700’</w:t>
             </w:r>
           </w:p>
         </w:tc>
@@ -4437,6 +4487,15 @@
                 <w:lang w:val="nl-NL"/>
               </w:rPr>
             </w:pPr>
+            <w:r>
+              <w:rPr>
+                <w:rFonts w:ascii="Arial" w:hAnsi="Arial" w:cs="Arial"/>
+                <w:sz w:val="20"/>
+                <w:szCs w:val="20"/>
+                <w:lang w:val="nl-NL"/>
+              </w:rPr>
+              <w:t>Kasteel van Breda</w:t>
+            </w:r>
           </w:p>
         </w:tc>
         <w:tc>
@@ -4462,7 +4521,7 @@
                 <w:szCs w:val="20"/>
                 <w:lang w:val="nl-NL"/>
               </w:rPr>
-              <w:t>Kruising Kasteelplein/Cingelstraat</w:t>
+              <w:t>Kasteelplein</w:t>
             </w:r>
           </w:p>
         </w:tc>
@@ -4494,7 +4553,16 @@
                 <w:szCs w:val="20"/>
                 <w:lang w:val="nl-NL"/>
               </w:rPr>
-              <w:t>33</w:t>
+              <w:t>3</w:t>
+            </w:r>
+            <w:r>
+              <w:rPr>
+                <w:rFonts w:ascii="Arial" w:hAnsi="Arial" w:cs="Arial"/>
+                <w:sz w:val="20"/>
+                <w:szCs w:val="20"/>
+                <w:lang w:val="nl-NL"/>
+              </w:rPr>
+              <w:t>2</w:t>
             </w:r>
           </w:p>
         </w:tc>
@@ -4521,7 +4589,7 @@
                 <w:szCs w:val="20"/>
                 <w:lang w:val="nl-NL"/>
               </w:rPr>
-              <w:t>51°35.4233’</w:t>
+              <w:t>51°35.3817’</w:t>
             </w:r>
           </w:p>
         </w:tc>
@@ -4548,7 +4616,7 @@
                 <w:szCs w:val="20"/>
                 <w:lang w:val="nl-NL"/>
               </w:rPr>
-              <w:t>4°46.5000’</w:t>
+              <w:t>4°46.5683’</w:t>
             </w:r>
           </w:p>
         </w:tc>
@@ -4569,6 +4637,15 @@
                 <w:lang w:val="nl-NL"/>
               </w:rPr>
             </w:pPr>
+            <w:r>
+              <w:rPr>
+                <w:rFonts w:ascii="Arial" w:hAnsi="Arial" w:cs="Arial"/>
+                <w:sz w:val="20"/>
+                <w:szCs w:val="20"/>
+                <w:lang w:val="nl-NL"/>
+              </w:rPr>
+              <w:t>Stadhouderspoort</w:t>
+            </w:r>
           </w:p>
         </w:tc>
         <w:tc>
@@ -4587,15 +4664,6 @@
                 <w:lang w:val="nl-NL"/>
               </w:rPr>
             </w:pPr>
-            <w:r>
-              <w:rPr>
-                <w:rFonts w:ascii="Arial" w:hAnsi="Arial" w:cs="Arial"/>
-                <w:sz w:val="20"/>
-                <w:szCs w:val="20"/>
-                <w:lang w:val="nl-NL"/>
-              </w:rPr>
-              <w:t>Bocht Cingelstraat</w:t>
-            </w:r>
           </w:p>
         </w:tc>
       </w:tr>
@@ -4626,7 +4694,16 @@
                 <w:szCs w:val="20"/>
                 <w:lang w:val="nl-NL"/>
               </w:rPr>
-              <w:t>34</w:t>
+              <w:t>3</w:t>
+            </w:r>
+            <w:r>
+              <w:rPr>
+                <w:rFonts w:ascii="Arial" w:hAnsi="Arial" w:cs="Arial"/>
+                <w:sz w:val="20"/>
+                <w:szCs w:val="20"/>
+                <w:lang w:val="nl-NL"/>
+              </w:rPr>
+              <w:t>3</w:t>
             </w:r>
           </w:p>
         </w:tc>
@@ -4653,7 +4730,7 @@
                 <w:szCs w:val="20"/>
                 <w:lang w:val="nl-NL"/>
               </w:rPr>
-              <w:t>51°35.4017’</w:t>
+              <w:t>51°35.4200’</w:t>
             </w:r>
           </w:p>
         </w:tc>
@@ -4680,7 +4757,7 @@
                 <w:szCs w:val="20"/>
                 <w:lang w:val="nl-NL"/>
               </w:rPr>
-              <w:t>4°46.4617’</w:t>
+              <w:t>4°46.5600’</w:t>
             </w:r>
           </w:p>
         </w:tc>
@@ -4701,15 +4778,6 @@
                 <w:lang w:val="nl-NL"/>
               </w:rPr>
             </w:pPr>
-            <w:r>
-              <w:rPr>
-                <w:rFonts w:ascii="Arial" w:hAnsi="Arial" w:cs="Arial"/>
-                <w:sz w:val="20"/>
-                <w:szCs w:val="20"/>
-                <w:lang w:val="nl-NL"/>
-              </w:rPr>
-              <w:t>Huis van Brecht (rechter zijde)</w:t>
-            </w:r>
           </w:p>
         </w:tc>
         <w:tc>
@@ -4728,6 +4796,15 @@
                 <w:lang w:val="nl-NL"/>
               </w:rPr>
             </w:pPr>
+            <w:r>
+              <w:rPr>
+                <w:rFonts w:ascii="Arial" w:hAnsi="Arial" w:cs="Arial"/>
+                <w:sz w:val="20"/>
+                <w:szCs w:val="20"/>
+                <w:lang w:val="nl-NL"/>
+              </w:rPr>
+              <w:t>Kruising Kasteelplein/Cingelstraat</w:t>
+            </w:r>
           </w:p>
         </w:tc>
       </w:tr>
@@ -4758,7 +4835,16 @@
                 <w:szCs w:val="20"/>
                 <w:lang w:val="nl-NL"/>
               </w:rPr>
-              <w:t>35</w:t>
+              <w:t>3</w:t>
+            </w:r>
+            <w:r>
+              <w:rPr>
+                <w:rFonts w:ascii="Arial" w:hAnsi="Arial" w:cs="Arial"/>
+                <w:sz w:val="20"/>
+                <w:szCs w:val="20"/>
+                <w:lang w:val="nl-NL"/>
+              </w:rPr>
+              <w:t>4</w:t>
             </w:r>
           </w:p>
         </w:tc>
@@ -4785,7 +4871,7 @@
                 <w:szCs w:val="20"/>
                 <w:lang w:val="nl-NL"/>
               </w:rPr>
-              <w:t>51°35.4117’</w:t>
+              <w:t>51°35.4233’</w:t>
             </w:r>
           </w:p>
         </w:tc>
@@ -4812,7 +4898,7 @@
                 <w:szCs w:val="20"/>
                 <w:lang w:val="nl-NL"/>
               </w:rPr>
-              <w:t>4°46.4067’</w:t>
+              <w:t>4°46.5000’</w:t>
             </w:r>
           </w:p>
         </w:tc>
@@ -4833,15 +4919,6 @@
                 <w:lang w:val="nl-NL"/>
               </w:rPr>
             </w:pPr>
-            <w:r>
-              <w:rPr>
-                <w:rFonts w:ascii="Arial" w:hAnsi="Arial" w:cs="Arial"/>
-                <w:sz w:val="20"/>
-                <w:szCs w:val="20"/>
-                <w:lang w:val="nl-NL"/>
-              </w:rPr>
-              <w:t>Spanjaardsgat (rechter zijde)</w:t>
-            </w:r>
           </w:p>
         </w:tc>
         <w:tc>
@@ -4860,6 +4937,15 @@
                 <w:lang w:val="nl-NL"/>
               </w:rPr>
             </w:pPr>
+            <w:r>
+              <w:rPr>
+                <w:rFonts w:ascii="Arial" w:hAnsi="Arial" w:cs="Arial"/>
+                <w:sz w:val="20"/>
+                <w:szCs w:val="20"/>
+                <w:lang w:val="nl-NL"/>
+              </w:rPr>
+              <w:t>Bocht Cingelstraat</w:t>
+            </w:r>
           </w:p>
         </w:tc>
       </w:tr>
@@ -4890,7 +4976,16 @@
                 <w:szCs w:val="20"/>
                 <w:lang w:val="nl-NL"/>
               </w:rPr>
-              <w:t>36</w:t>
+              <w:t>3</w:t>
+            </w:r>
+            <w:r>
+              <w:rPr>
+                <w:rFonts w:ascii="Arial" w:hAnsi="Arial" w:cs="Arial"/>
+                <w:sz w:val="20"/>
+                <w:szCs w:val="20"/>
+                <w:lang w:val="nl-NL"/>
+              </w:rPr>
+              <w:t>5</w:t>
             </w:r>
           </w:p>
         </w:tc>
@@ -4917,7 +5012,7 @@
                 <w:szCs w:val="20"/>
                 <w:lang w:val="nl-NL"/>
               </w:rPr>
-              <w:t>51°35.3900’</w:t>
+              <w:t>51°35.4017’</w:t>
             </w:r>
           </w:p>
         </w:tc>
@@ -4944,7 +5039,7 @@
                 <w:szCs w:val="20"/>
                 <w:lang w:val="nl-NL"/>
               </w:rPr>
-              <w:t>4°46.4000’</w:t>
+              <w:t>4°46.4617’</w:t>
             </w:r>
           </w:p>
         </w:tc>
@@ -4972,7 +5067,7 @@
                 <w:szCs w:val="20"/>
                 <w:lang w:val="nl-NL"/>
               </w:rPr>
-              <w:t>Begin Vismarkt</w:t>
+              <w:t>Huis van Brecht (rechter zijde)</w:t>
             </w:r>
           </w:p>
         </w:tc>
@@ -5022,7 +5117,16 @@
                 <w:szCs w:val="20"/>
                 <w:lang w:val="nl-NL"/>
               </w:rPr>
-              <w:t>37</w:t>
+              <w:t>3</w:t>
+            </w:r>
+            <w:r>
+              <w:rPr>
+                <w:rFonts w:ascii="Arial" w:hAnsi="Arial" w:cs="Arial"/>
+                <w:sz w:val="20"/>
+                <w:szCs w:val="20"/>
+                <w:lang w:val="nl-NL"/>
+              </w:rPr>
+              <w:t>6</w:t>
             </w:r>
           </w:p>
         </w:tc>
@@ -5049,7 +5153,7 @@
                 <w:szCs w:val="20"/>
                 <w:lang w:val="nl-NL"/>
               </w:rPr>
-              <w:t>51°35.3617’</w:t>
+              <w:t>51°35.4117’</w:t>
             </w:r>
           </w:p>
         </w:tc>
@@ -5076,7 +5180,7 @@
                 <w:szCs w:val="20"/>
                 <w:lang w:val="nl-NL"/>
               </w:rPr>
-              <w:t>4°46.4667’</w:t>
+              <w:t>4°46.4067’</w:t>
             </w:r>
           </w:p>
         </w:tc>
@@ -5104,7 +5208,7 @@
                 <w:szCs w:val="20"/>
                 <w:lang w:val="nl-NL"/>
               </w:rPr>
-              <w:t>Begin Havermarkt</w:t>
+              <w:t>Spanjaardsgat (rechter zijde)</w:t>
             </w:r>
           </w:p>
         </w:tc>
@@ -5154,7 +5258,16 @@
                 <w:szCs w:val="20"/>
                 <w:lang w:val="nl-NL"/>
               </w:rPr>
-              <w:t>38</w:t>
+              <w:t>3</w:t>
+            </w:r>
+            <w:r>
+              <w:rPr>
+                <w:rFonts w:ascii="Arial" w:hAnsi="Arial" w:cs="Arial"/>
+                <w:sz w:val="20"/>
+                <w:szCs w:val="20"/>
+                <w:lang w:val="nl-NL"/>
+              </w:rPr>
+              <w:t>7</w:t>
             </w:r>
           </w:p>
         </w:tc>
@@ -5181,7 +5294,7 @@
                 <w:szCs w:val="20"/>
                 <w:lang w:val="nl-NL"/>
               </w:rPr>
-              <w:t>51°35.3267’</w:t>
+              <w:t>51°35.3900’</w:t>
             </w:r>
           </w:p>
         </w:tc>
@@ -5208,7 +5321,7 @@
                 <w:szCs w:val="20"/>
                 <w:lang w:val="nl-NL"/>
               </w:rPr>
-              <w:t>4°46.4933’</w:t>
+              <w:t>4°46.4000’</w:t>
             </w:r>
           </w:p>
         </w:tc>
@@ -5229,6 +5342,15 @@
                 <w:lang w:val="nl-NL"/>
               </w:rPr>
             </w:pPr>
+            <w:r>
+              <w:rPr>
+                <w:rFonts w:ascii="Arial" w:hAnsi="Arial" w:cs="Arial"/>
+                <w:sz w:val="20"/>
+                <w:szCs w:val="20"/>
+                <w:lang w:val="nl-NL"/>
+              </w:rPr>
+              <w:t>Begin Vismarkt</w:t>
+            </w:r>
           </w:p>
         </w:tc>
         <w:tc>
@@ -5247,15 +5369,6 @@
                 <w:lang w:val="nl-NL"/>
               </w:rPr>
             </w:pPr>
-            <w:r>
-              <w:rPr>
-                <w:rFonts w:ascii="Arial" w:hAnsi="Arial" w:cs="Arial"/>
-                <w:sz w:val="20"/>
-                <w:szCs w:val="20"/>
-                <w:lang w:val="nl-NL"/>
-              </w:rPr>
-              <w:t>Kruising Torenstraat/Kerkplein</w:t>
-            </w:r>
           </w:p>
         </w:tc>
       </w:tr>
@@ -5286,7 +5399,16 @@
                 <w:szCs w:val="20"/>
                 <w:lang w:val="nl-NL"/>
               </w:rPr>
-              <w:t>39</w:t>
+              <w:t>3</w:t>
+            </w:r>
+            <w:r>
+              <w:rPr>
+                <w:rFonts w:ascii="Arial" w:hAnsi="Arial" w:cs="Arial"/>
+                <w:sz w:val="20"/>
+                <w:szCs w:val="20"/>
+                <w:lang w:val="nl-NL"/>
+              </w:rPr>
+              <w:t>8</w:t>
             </w:r>
           </w:p>
         </w:tc>
@@ -5313,7 +5435,7 @@
                 <w:szCs w:val="20"/>
                 <w:lang w:val="nl-NL"/>
               </w:rPr>
-              <w:t>51°35.3300’</w:t>
+              <w:t>51°35.3617’</w:t>
             </w:r>
           </w:p>
         </w:tc>
@@ -5340,7 +5462,7 @@
                 <w:szCs w:val="20"/>
                 <w:lang w:val="nl-NL"/>
               </w:rPr>
-              <w:t>4°46.5167’</w:t>
+              <w:t>4°46.4667’</w:t>
             </w:r>
           </w:p>
         </w:tc>
@@ -5368,7 +5490,7 @@
                 <w:szCs w:val="20"/>
                 <w:lang w:val="nl-NL"/>
               </w:rPr>
-              <w:t>Grote Kerk</w:t>
+              <w:t>Begin Havermarkt</w:t>
             </w:r>
           </w:p>
         </w:tc>
@@ -5418,7 +5540,16 @@
                 <w:szCs w:val="20"/>
                 <w:lang w:val="nl-NL"/>
               </w:rPr>
-              <w:t>40</w:t>
+              <w:t>3</w:t>
+            </w:r>
+            <w:r>
+              <w:rPr>
+                <w:rFonts w:ascii="Arial" w:hAnsi="Arial" w:cs="Arial"/>
+                <w:sz w:val="20"/>
+                <w:szCs w:val="20"/>
+                <w:lang w:val="nl-NL"/>
+              </w:rPr>
+              <w:t>9</w:t>
             </w:r>
           </w:p>
         </w:tc>
@@ -5550,7 +5681,7 @@
                 <w:szCs w:val="20"/>
                 <w:lang w:val="nl-NL"/>
               </w:rPr>
-              <w:t>41</w:t>
+              <w:t>40</w:t>
             </w:r>
           </w:p>
         </w:tc>
@@ -5577,7 +5708,7 @@
                 <w:szCs w:val="20"/>
                 <w:lang w:val="nl-NL"/>
               </w:rPr>
-              <w:t>51°35.2917’</w:t>
+              <w:t>51°35.3300’</w:t>
             </w:r>
           </w:p>
         </w:tc>
@@ -5604,7 +5735,7 @@
                 <w:szCs w:val="20"/>
                 <w:lang w:val="nl-NL"/>
               </w:rPr>
-              <w:t>4°46.5083’</w:t>
+              <w:t>4°46.5167’</w:t>
             </w:r>
           </w:p>
         </w:tc>
@@ -5632,7 +5763,7 @@
                 <w:szCs w:val="20"/>
                 <w:lang w:val="nl-NL"/>
               </w:rPr>
-              <w:t>Het Poortje</w:t>
+              <w:t>Grote Kerk</w:t>
             </w:r>
           </w:p>
         </w:tc>
@@ -5682,7 +5813,16 @@
                 <w:szCs w:val="20"/>
                 <w:lang w:val="nl-NL"/>
               </w:rPr>
-              <w:t>42</w:t>
+              <w:t>4</w:t>
+            </w:r>
+            <w:r>
+              <w:rPr>
+                <w:rFonts w:ascii="Arial" w:hAnsi="Arial" w:cs="Arial"/>
+                <w:sz w:val="20"/>
+                <w:szCs w:val="20"/>
+                <w:lang w:val="nl-NL"/>
+              </w:rPr>
+              <w:t>1</w:t>
             </w:r>
           </w:p>
         </w:tc>
@@ -5709,7 +5849,7 @@
                 <w:szCs w:val="20"/>
                 <w:lang w:val="nl-NL"/>
               </w:rPr>
-              <w:t>51°35.2250’</w:t>
+              <w:t>51°35.3267’</w:t>
             </w:r>
           </w:p>
         </w:tc>
@@ -5736,7 +5876,7 @@
                 <w:szCs w:val="20"/>
                 <w:lang w:val="nl-NL"/>
               </w:rPr>
-              <w:t>4°46.5450’</w:t>
+              <w:t>4°46.4933’</w:t>
             </w:r>
           </w:p>
         </w:tc>
@@ -5757,15 +5897,6 @@
                 <w:lang w:val="nl-NL"/>
               </w:rPr>
             </w:pPr>
-            <w:r>
-              <w:rPr>
-                <w:rFonts w:ascii="Arial" w:hAnsi="Arial" w:cs="Arial"/>
-                <w:sz w:val="20"/>
-                <w:szCs w:val="20"/>
-                <w:lang w:val="nl-NL"/>
-              </w:rPr>
-              <w:t>Ridderstraat</w:t>
-            </w:r>
           </w:p>
         </w:tc>
         <w:tc>
@@ -5784,6 +5915,15 @@
                 <w:lang w:val="nl-NL"/>
               </w:rPr>
             </w:pPr>
+            <w:r>
+              <w:rPr>
+                <w:rFonts w:ascii="Arial" w:hAnsi="Arial" w:cs="Arial"/>
+                <w:sz w:val="20"/>
+                <w:szCs w:val="20"/>
+                <w:lang w:val="nl-NL"/>
+              </w:rPr>
+              <w:t>Kruising Torenstraat/Kerkplein</w:t>
+            </w:r>
           </w:p>
         </w:tc>
       </w:tr>
@@ -5814,7 +5954,16 @@
                 <w:szCs w:val="20"/>
                 <w:lang w:val="nl-NL"/>
               </w:rPr>
-              <w:t>43</w:t>
+              <w:t>4</w:t>
+            </w:r>
+            <w:r>
+              <w:rPr>
+                <w:rFonts w:ascii="Arial" w:hAnsi="Arial" w:cs="Arial"/>
+                <w:sz w:val="20"/>
+                <w:szCs w:val="20"/>
+                <w:lang w:val="nl-NL"/>
+              </w:rPr>
+              <w:t>2</w:t>
             </w:r>
           </w:p>
         </w:tc>
@@ -5841,7 +5990,7 @@
                 <w:szCs w:val="20"/>
                 <w:lang w:val="nl-NL"/>
               </w:rPr>
-              <w:t>51°35.2450’</w:t>
+              <w:t>51°35.2917’</w:t>
             </w:r>
           </w:p>
         </w:tc>
@@ -5868,7 +6017,7 @@
                 <w:szCs w:val="20"/>
                 <w:lang w:val="nl-NL"/>
               </w:rPr>
-              <w:t>4°46.5933’</w:t>
+              <w:t>4°46.5083’</w:t>
             </w:r>
           </w:p>
         </w:tc>
@@ -5896,7 +6045,7 @@
                 <w:szCs w:val="20"/>
                 <w:lang w:val="nl-NL"/>
               </w:rPr>
-              <w:t>Grote Markt</w:t>
+              <w:t>Het Poortje</w:t>
             </w:r>
           </w:p>
         </w:tc>
@@ -5916,15 +6065,6 @@
                 <w:lang w:val="nl-NL"/>
               </w:rPr>
             </w:pPr>
-            <w:r>
-              <w:rPr>
-                <w:rFonts w:ascii="Arial" w:hAnsi="Arial" w:cs="Arial"/>
-                <w:sz w:val="20"/>
-                <w:szCs w:val="20"/>
-                <w:lang w:val="nl-NL"/>
-              </w:rPr>
-              <w:t>Zuidpunt Grote Markt</w:t>
-            </w:r>
           </w:p>
         </w:tc>
       </w:tr>
@@ -5955,7 +6095,307 @@
                 <w:szCs w:val="20"/>
                 <w:lang w:val="nl-NL"/>
               </w:rPr>
-              <w:t>44</w:t>
+              <w:t>4</w:t>
+            </w:r>
+            <w:r>
+              <w:rPr>
+                <w:rFonts w:ascii="Arial" w:hAnsi="Arial" w:cs="Arial"/>
+                <w:sz w:val="20"/>
+                <w:szCs w:val="20"/>
+                <w:lang w:val="nl-NL"/>
+              </w:rPr>
+              <w:t>3</w:t>
+            </w:r>
+          </w:p>
+        </w:tc>
+        <w:tc>
+          <w:tcPr>
+            <w:tcW w:w="1440" w:type="dxa"/>
+            <w:shd w:val="clear" w:color="auto" w:fill="auto"/>
+            <w:noWrap/>
+            <w:vAlign w:val="bottom"/>
+          </w:tcPr>
+          <w:p>
+            <w:pPr>
+              <w:rPr>
+                <w:rFonts w:ascii="Arial" w:hAnsi="Arial" w:cs="Arial"/>
+                <w:sz w:val="20"/>
+                <w:szCs w:val="20"/>
+                <w:lang w:val="nl-NL"/>
+              </w:rPr>
+            </w:pPr>
+            <w:r>
+              <w:rPr>
+                <w:rFonts w:ascii="Arial" w:hAnsi="Arial" w:cs="Arial"/>
+                <w:sz w:val="20"/>
+                <w:szCs w:val="20"/>
+                <w:lang w:val="nl-NL"/>
+              </w:rPr>
+              <w:t>51°35.2250’</w:t>
+            </w:r>
+          </w:p>
+        </w:tc>
+        <w:tc>
+          <w:tcPr>
+            <w:tcW w:w="1260" w:type="dxa"/>
+            <w:shd w:val="clear" w:color="auto" w:fill="auto"/>
+            <w:noWrap/>
+            <w:vAlign w:val="bottom"/>
+          </w:tcPr>
+          <w:p>
+            <w:pPr>
+              <w:rPr>
+                <w:rFonts w:ascii="Arial" w:hAnsi="Arial" w:cs="Arial"/>
+                <w:sz w:val="20"/>
+                <w:szCs w:val="20"/>
+                <w:lang w:val="nl-NL"/>
+              </w:rPr>
+            </w:pPr>
+            <w:r>
+              <w:rPr>
+                <w:rFonts w:ascii="Arial" w:hAnsi="Arial" w:cs="Arial"/>
+                <w:sz w:val="20"/>
+                <w:szCs w:val="20"/>
+                <w:lang w:val="nl-NL"/>
+              </w:rPr>
+              <w:t>4°46.5450’</w:t>
+            </w:r>
+          </w:p>
+        </w:tc>
+        <w:tc>
+          <w:tcPr>
+            <w:tcW w:w="3067" w:type="dxa"/>
+            <w:gridSpan w:val="2"/>
+            <w:shd w:val="clear" w:color="auto" w:fill="auto"/>
+            <w:noWrap/>
+            <w:vAlign w:val="bottom"/>
+          </w:tcPr>
+          <w:p>
+            <w:pPr>
+              <w:rPr>
+                <w:rFonts w:ascii="Arial" w:hAnsi="Arial" w:cs="Arial"/>
+                <w:sz w:val="20"/>
+                <w:szCs w:val="20"/>
+                <w:lang w:val="nl-NL"/>
+              </w:rPr>
+            </w:pPr>
+            <w:r>
+              <w:rPr>
+                <w:rFonts w:ascii="Arial" w:hAnsi="Arial" w:cs="Arial"/>
+                <w:sz w:val="20"/>
+                <w:szCs w:val="20"/>
+                <w:lang w:val="nl-NL"/>
+              </w:rPr>
+              <w:t>Ridderstraat</w:t>
+            </w:r>
+          </w:p>
+        </w:tc>
+        <w:tc>
+          <w:tcPr>
+            <w:tcW w:w="3780" w:type="dxa"/>
+            <w:shd w:val="clear" w:color="auto" w:fill="auto"/>
+            <w:noWrap/>
+            <w:vAlign w:val="bottom"/>
+          </w:tcPr>
+          <w:p>
+            <w:pPr>
+              <w:rPr>
+                <w:rFonts w:ascii="Arial" w:hAnsi="Arial" w:cs="Arial"/>
+                <w:sz w:val="20"/>
+                <w:szCs w:val="20"/>
+                <w:lang w:val="nl-NL"/>
+              </w:rPr>
+            </w:pPr>
+          </w:p>
+        </w:tc>
+      </w:tr>
+      <w:tr>
+        <w:trPr>
+          <w:trHeight w:val="144"/>
+        </w:trPr>
+        <w:tc>
+          <w:tcPr>
+            <w:tcW w:w="540" w:type="dxa"/>
+            <w:shd w:val="clear" w:color="auto" w:fill="auto"/>
+            <w:noWrap/>
+            <w:vAlign w:val="bottom"/>
+          </w:tcPr>
+          <w:p>
+            <w:pPr>
+              <w:rPr>
+                <w:rFonts w:ascii="Arial" w:hAnsi="Arial" w:cs="Arial"/>
+                <w:sz w:val="20"/>
+                <w:szCs w:val="20"/>
+                <w:lang w:val="nl-NL"/>
+              </w:rPr>
+            </w:pPr>
+            <w:r>
+              <w:rPr>
+                <w:rFonts w:ascii="Arial" w:hAnsi="Arial" w:cs="Arial"/>
+                <w:sz w:val="20"/>
+                <w:szCs w:val="20"/>
+                <w:lang w:val="nl-NL"/>
+              </w:rPr>
+              <w:t>4</w:t>
+            </w:r>
+            <w:r>
+              <w:rPr>
+                <w:rFonts w:ascii="Arial" w:hAnsi="Arial" w:cs="Arial"/>
+                <w:sz w:val="20"/>
+                <w:szCs w:val="20"/>
+                <w:lang w:val="nl-NL"/>
+              </w:rPr>
+              <w:t>4</w:t>
+            </w:r>
+          </w:p>
+        </w:tc>
+        <w:tc>
+          <w:tcPr>
+            <w:tcW w:w="1440" w:type="dxa"/>
+            <w:shd w:val="clear" w:color="auto" w:fill="auto"/>
+            <w:noWrap/>
+            <w:vAlign w:val="bottom"/>
+          </w:tcPr>
+          <w:p>
+            <w:pPr>
+              <w:rPr>
+                <w:rFonts w:ascii="Arial" w:hAnsi="Arial" w:cs="Arial"/>
+                <w:sz w:val="20"/>
+                <w:szCs w:val="20"/>
+                <w:lang w:val="nl-NL"/>
+              </w:rPr>
+            </w:pPr>
+            <w:r>
+              <w:rPr>
+                <w:rFonts w:ascii="Arial" w:hAnsi="Arial" w:cs="Arial"/>
+                <w:sz w:val="20"/>
+                <w:szCs w:val="20"/>
+                <w:lang w:val="nl-NL"/>
+              </w:rPr>
+              <w:t>51°35.2450’</w:t>
+            </w:r>
+          </w:p>
+        </w:tc>
+        <w:tc>
+          <w:tcPr>
+            <w:tcW w:w="1260" w:type="dxa"/>
+            <w:shd w:val="clear" w:color="auto" w:fill="auto"/>
+            <w:noWrap/>
+            <w:vAlign w:val="bottom"/>
+          </w:tcPr>
+          <w:p>
+            <w:pPr>
+              <w:rPr>
+                <w:rFonts w:ascii="Arial" w:hAnsi="Arial" w:cs="Arial"/>
+                <w:sz w:val="20"/>
+                <w:szCs w:val="20"/>
+                <w:lang w:val="nl-NL"/>
+              </w:rPr>
+            </w:pPr>
+            <w:r>
+              <w:rPr>
+                <w:rFonts w:ascii="Arial" w:hAnsi="Arial" w:cs="Arial"/>
+                <w:sz w:val="20"/>
+                <w:szCs w:val="20"/>
+                <w:lang w:val="nl-NL"/>
+              </w:rPr>
+              <w:t>4°46.5933’</w:t>
+            </w:r>
+          </w:p>
+        </w:tc>
+        <w:tc>
+          <w:tcPr>
+            <w:tcW w:w="3067" w:type="dxa"/>
+            <w:gridSpan w:val="2"/>
+            <w:shd w:val="clear" w:color="auto" w:fill="auto"/>
+            <w:noWrap/>
+            <w:vAlign w:val="bottom"/>
+          </w:tcPr>
+          <w:p>
+            <w:pPr>
+              <w:rPr>
+                <w:rFonts w:ascii="Arial" w:hAnsi="Arial" w:cs="Arial"/>
+                <w:sz w:val="20"/>
+                <w:szCs w:val="20"/>
+                <w:lang w:val="nl-NL"/>
+              </w:rPr>
+            </w:pPr>
+            <w:r>
+              <w:rPr>
+                <w:rFonts w:ascii="Arial" w:hAnsi="Arial" w:cs="Arial"/>
+                <w:sz w:val="20"/>
+                <w:szCs w:val="20"/>
+                <w:lang w:val="nl-NL"/>
+              </w:rPr>
+              <w:t>Grote Markt</w:t>
+            </w:r>
+          </w:p>
+        </w:tc>
+        <w:tc>
+          <w:tcPr>
+            <w:tcW w:w="3780" w:type="dxa"/>
+            <w:shd w:val="clear" w:color="auto" w:fill="auto"/>
+            <w:noWrap/>
+            <w:vAlign w:val="bottom"/>
+          </w:tcPr>
+          <w:p>
+            <w:pPr>
+              <w:rPr>
+                <w:rFonts w:ascii="Arial" w:hAnsi="Arial" w:cs="Arial"/>
+                <w:sz w:val="20"/>
+                <w:szCs w:val="20"/>
+                <w:lang w:val="nl-NL"/>
+              </w:rPr>
+            </w:pPr>
+            <w:r>
+              <w:rPr>
+                <w:rFonts w:ascii="Arial" w:hAnsi="Arial" w:cs="Arial"/>
+                <w:sz w:val="20"/>
+                <w:szCs w:val="20"/>
+                <w:lang w:val="nl-NL"/>
+              </w:rPr>
+              <w:t>Zuidpunt Grote Markt</w:t>
+            </w:r>
+          </w:p>
+        </w:tc>
+      </w:tr>
+      <w:tr>
+        <w:trPr>
+          <w:trHeight w:val="144"/>
+        </w:trPr>
+        <w:tc>
+          <w:tcPr>
+            <w:tcW w:w="540" w:type="dxa"/>
+            <w:shd w:val="clear" w:color="auto" w:fill="auto"/>
+            <w:noWrap/>
+            <w:vAlign w:val="bottom"/>
+          </w:tcPr>
+          <w:p>
+            <w:pPr>
+              <w:rPr>
+                <w:rFonts w:ascii="Arial" w:hAnsi="Arial" w:cs="Arial"/>
+                <w:sz w:val="20"/>
+                <w:szCs w:val="20"/>
+                <w:lang w:val="nl-NL"/>
+              </w:rPr>
+            </w:pPr>
+            <w:r>
+              <w:rPr>
+                <w:rFonts w:ascii="Arial" w:hAnsi="Arial" w:cs="Arial"/>
+                <w:sz w:val="20"/>
+                <w:szCs w:val="20"/>
+                <w:lang w:val="nl-NL"/>
+              </w:rPr>
+              <w:t>4</w:t>
+            </w:r>
+            <w:r>
+              <w:rPr>
+                <w:rFonts w:ascii="Arial" w:hAnsi="Arial" w:cs="Arial"/>
+                <w:sz w:val="20"/>
+                <w:szCs w:val="20"/>
+                <w:lang w:val="nl-NL"/>
+              </w:rPr>
+              <w:t>5</w:t>
             </w:r>
           </w:p>
         </w:tc>
@@ -6087,10 +6527,7 @@
         </w:tc>
       </w:tr>
     </w:tbl>
-    <w:p>
-      <w:bookmarkStart w:id="0" w:name="_GoBack"/>
-      <w:bookmarkEnd w:id="0"/>
-    </w:p>
+    <w:p/>
     <w:sectPr>
       <w:pgSz w:w="12240" w:h="15840"/>
       <w:pgMar w:top="1440" w:right="1440" w:bottom="1440" w:left="1440" w:header="720" w:footer="720" w:gutter="0"/>

</xml_diff>